<commit_message>
edit from susan review
</commit_message>
<xml_diff>
--- a/writing/Proposed Figures for Greenness Indicator.docx
+++ b/writing/Proposed Figures for Greenness Indicator.docx
@@ -41,16 +41,7 @@
         </w:numPr>
       </w:pPr>
       <w:r>
-        <w:t>NDVI by WHO</w:t>
-      </w:r>
-      <w:r>
-        <w:t xml:space="preserve"> </w:t>
-      </w:r>
-      <w:r>
-        <w:t>region over time 2014-2024</w:t>
-      </w:r>
-      <w:r>
-        <w:t xml:space="preserve"> (lines colored by climate region)</w:t>
+        <w:t>NDVI by WHO region over time 2014-2024 (lines colored by climate region)</w:t>
       </w:r>
     </w:p>
     <w:p/>
@@ -68,15 +59,28 @@
         </w:numPr>
       </w:pPr>
       <w:r>
-        <w:t>Indicator (bracketed low/moderate/</w:t>
-      </w:r>
-      <w:proofErr w:type="spellStart"/>
-      <w:r>
-        <w:t>etc</w:t>
-      </w:r>
-      <w:proofErr w:type="spellEnd"/>
-      <w:r>
-        <w:t xml:space="preserve">) for 20204 </w:t>
+        <w:t xml:space="preserve">“Greenness </w:t>
+      </w:r>
+      <w:r>
+        <w:t>Indicator</w:t>
+      </w:r>
+      <w:r>
+        <w:t>”</w:t>
+      </w:r>
+      <w:r>
+        <w:t xml:space="preserve"> (</w:t>
+      </w:r>
+      <w:r>
+        <w:t xml:space="preserve">what LCD has been using i.e. </w:t>
+      </w:r>
+      <w:r>
+        <w:t xml:space="preserve">bracketed </w:t>
+      </w:r>
+      <w:r>
+        <w:t xml:space="preserve">version of NDVI) </w:t>
+      </w:r>
+      <w:r>
+        <w:t xml:space="preserve">for 2024 </w:t>
       </w:r>
     </w:p>
     <w:p>
@@ -88,6 +92,26 @@
         </w:numPr>
       </w:pPr>
       <w:r>
+        <w:t xml:space="preserve">If a % change is wanted </w:t>
+      </w:r>
+      <w:proofErr w:type="gramStart"/>
+      <w:r>
+        <w:t>similar to</w:t>
+      </w:r>
+      <w:proofErr w:type="gramEnd"/>
+      <w:r>
+        <w:t xml:space="preserve"> Fig 1 of paper could do 2024 v 2023 or 2024 v 2020</w:t>
+      </w:r>
+    </w:p>
+    <w:p>
+      <w:pPr>
+        <w:pStyle w:val="ListParagraph"/>
+        <w:numPr>
+          <w:ilvl w:val="0"/>
+          <w:numId w:val="2"/>
+        </w:numPr>
+      </w:pPr>
+      <w:r>
         <w:t xml:space="preserve">The grouping maps (LC </w:t>
       </w:r>
       <w:r>
@@ -104,6 +128,9 @@
       </w:r>
       <w:r>
         <w:t>graph</w:t>
+      </w:r>
+      <w:r>
+        <w:t xml:space="preserve"> (similar to Fig 4 of paper but change in NDVI rather than HIA results)</w:t>
       </w:r>
     </w:p>
     <w:p>
@@ -127,13 +154,7 @@
         </w:numPr>
       </w:pPr>
       <w:r>
-        <w:t xml:space="preserve">By </w:t>
-      </w:r>
-      <w:r>
-        <w:t>HDI</w:t>
-      </w:r>
-      <w:r>
-        <w:t xml:space="preserve"> for the change in NDVI (2014-2018) and (2019-2023)</w:t>
+        <w:t>By HDI for the change in NDVI (2014-2018) and (2019-2023)</w:t>
       </w:r>
     </w:p>
     <w:p/>
@@ -175,10 +196,7 @@
         </w:numPr>
       </w:pPr>
       <w:r>
-        <w:t xml:space="preserve">Peak/Avg/Pop weighted Peak/Pop weighted avg by </w:t>
-      </w:r>
-      <w:r>
-        <w:t>LC group</w:t>
+        <w:t>Peak/Avg/Pop weighted Peak/Pop weighted avg by LC group</w:t>
       </w:r>
     </w:p>
     <w:p>
@@ -190,10 +208,7 @@
         </w:numPr>
       </w:pPr>
       <w:r>
-        <w:t xml:space="preserve">Peak/Avg/Pop weighted Peak/Pop weighted avg by </w:t>
-      </w:r>
-      <w:r>
-        <w:t>WHO group</w:t>
+        <w:t>Peak/Avg/Pop weighted Peak/Pop weighted avg by WHO group</w:t>
       </w:r>
     </w:p>
     <w:p>
@@ -205,10 +220,7 @@
         </w:numPr>
       </w:pPr>
       <w:r>
-        <w:t>Peak/Avg/Pop weighted Peak/Pop weighted avg by</w:t>
-      </w:r>
-      <w:r>
-        <w:t xml:space="preserve"> climate group</w:t>
+        <w:t>Peak/Avg/Pop weighted Peak/Pop weighted avg by climate group</w:t>
       </w:r>
     </w:p>
     <w:p>

</xml_diff>

<commit_message>
a few additional graphs and analyses
</commit_message>
<xml_diff>
--- a/writing/Proposed Figures for Greenness Indicator.docx
+++ b/writing/Proposed Figures for Greenness Indicator.docx
@@ -100,7 +100,13 @@
       </w:r>
       <w:proofErr w:type="gramEnd"/>
       <w:r>
-        <w:t xml:space="preserve"> Fig 1 of paper could do 2024 v 2023 or 2024 v 2020</w:t>
+        <w:t xml:space="preserve"> Fig </w:t>
+      </w:r>
+      <w:r>
+        <w:t>2</w:t>
+      </w:r>
+      <w:r>
+        <w:t xml:space="preserve"> of paper could do 2024 v 2023 or 2024 v 2020</w:t>
       </w:r>
     </w:p>
     <w:p>
@@ -130,7 +136,21 @@
         <w:t>graph</w:t>
       </w:r>
       <w:r>
-        <w:t xml:space="preserve"> (similar to Fig 4 of paper but change in NDVI rather than HIA results)</w:t>
+        <w:t xml:space="preserve"> (</w:t>
+      </w:r>
+      <w:proofErr w:type="gramStart"/>
+      <w:r>
+        <w:t>similar to</w:t>
+      </w:r>
+      <w:proofErr w:type="gramEnd"/>
+      <w:r>
+        <w:t xml:space="preserve"> Fig </w:t>
+      </w:r>
+      <w:r>
+        <w:t>5</w:t>
+      </w:r>
+      <w:r>
+        <w:t xml:space="preserve"> of paper but change in NDVI rather than HIA results)</w:t>
       </w:r>
     </w:p>
     <w:p>

</xml_diff>